<commit_message>
Fixed #410 Tag endfor with variable name.
</commit_message>
<xml_diff>
--- a/tests/org.obeonetwork.m2doc.tests/resources/bookmark/extraSpaceInEndBookmark/extraSpaceInEndBookmark-expected-generation.docx
+++ b/tests/org.obeonetwork.m2doc.tests/resources/bookmark/extraSpaceInEndBookmark/extraSpaceInEndBookmark-expected-generation.docx
@@ -33,23 +33,23 @@
         </w:rPr>
         <w:t xml:space="preserve">Test link before bookmark : </w:t>
       </w:r>
-      <w:r w:rsidR="0FBA69CA0F264518A482D1560F8F60AF">
+      <w:r w:rsidR="6D8ADC6571A3BF855F114EBBE54E0AE6">
         <w:fldChar w:fldCharType="begin"/>
       </w:r>
-      <w:r w:rsidR="0FBA69CA0F264518A482D1560F8F60AF">
+      <w:r w:rsidR="6D8ADC6571A3BF855F114EBBE54E0AE6">
         <w:instrText xml:space="preserve"> REF bookmark1 \h </w:instrText>
       </w:r>
-      <w:r w:rsidR="0FBA69CA0F264518A482D1560F8F60AF">
+      <w:r w:rsidR="6D8ADC6571A3BF855F114EBBE54E0AE6">
         <w:fldChar w:fldCharType="separate"/>
       </w:r>
-      <w:r w:rsidR="0FBA69CA0F264518A482D1560F8F60AF">
+      <w:r w:rsidR="6D8ADC6571A3BF855F114EBBE54E0AE6">
         <w:rPr>
           <w:b w:val="true"/>
           <w:noProof/>
         </w:rPr>
         <w:t>a reference to bookmark1</w:t>
       </w:r>
-      <w:r w:rsidR="0FBA69CA0F264518A482D1560F8F60AF">
+      <w:r w:rsidR="6D8ADC6571A3BF855F114EBBE54E0AE6">
         <w:fldChar w:fldCharType="end"/>
       </w:r>
     </w:p>
@@ -86,15 +86,15 @@
         </w:rPr>
         <w:t xml:space="preserve"> : </w:t>
       </w:r>
-      <w:bookmarkStart w:name="bookmark1" w:id="152491480953106832036412912577594297888"/>
+      <w:bookmarkStart w:name="bookmark1" w:id="96500007526450031562621133224350740218"/>
       <w:r>
         <w:rPr>
           <w:b w:val="true"/>
           <w:color w:val="FF0000"/>
         </w:rPr>
-        <w:t>Invalid block: Unexpected tag EOF missing [ENDBOOKMARK]</w:t>
-      </w:r>
-      <w:bookmarkEnd w:id="152491480953106832036412912577594297888"/>
+        <w:t>Invalid block: Unexpected tag EOF missing [ENDBOOKMARK] while parsing m:bookmark 'bookmark1'</w:t>
+      </w:r>
+      <w:bookmarkEnd w:id="96500007526450031562621133224350740218"/>
     </w:p>
     <w:sectPr>
       <w:pgSz w:h="16838" w:w="11906"/>

</xml_diff>